<commit_message>
added 1 and 2 to project deliverable 1
</commit_message>
<xml_diff>
--- a/Project Deliverable 1.docx
+++ b/Project Deliverable 1.docx
@@ -2,7 +2,1271 @@
 <file path=word/document.xml><?xml version="1.0" encoding="utf-8"?>
 <w:document xmlns:wpc="http://schemas.microsoft.com/office/word/2010/wordprocessingCanvas" xmlns:cx="http://schemas.microsoft.com/office/drawing/2014/chartex" xmlns:cx1="http://schemas.microsoft.com/office/drawing/2015/9/8/chartex" xmlns:cx2="http://schemas.microsoft.com/office/drawing/2015/10/21/chartex" xmlns:cx3="http://schemas.microsoft.com/office/drawing/2016/5/9/chartex" xmlns:cx4="http://schemas.microsoft.com/office/drawing/2016/5/10/chartex" xmlns:cx5="http://schemas.microsoft.com/office/drawing/2016/5/11/chartex" xmlns:cx6="http://schemas.microsoft.com/office/drawing/2016/5/12/chartex" xmlns:cx7="http://schemas.microsoft.com/office/drawing/2016/5/13/chartex" xmlns:cx8="http://schemas.microsoft.com/office/drawing/2016/5/14/chartex" xmlns:mc="http://schemas.openxmlformats.org/markup-compatibility/2006" xmlns:aink="http://schemas.microsoft.com/office/drawing/2016/ink" xmlns:am3d="http://schemas.microsoft.com/office/drawing/2017/model3d" xmlns:o="urn:schemas-microsoft-com:office:office" xmlns:oel="http://schemas.microsoft.com/office/2019/extlst" xmlns:r="http://schemas.openxmlformats.org/officeDocument/2006/relationships" xmlns:m="http://schemas.openxmlformats.org/officeDocument/2006/math" xmlns:v="urn:schemas-microsoft-com:vml" xmlns:wp14="http://schemas.microsoft.com/office/word/2010/wordprocessingDrawing" xmlns:wp="http://schemas.openxmlformats.org/drawingml/2006/wordprocessingDrawing" xmlns:w10="urn:schemas-microsoft-com:office:word" xmlns:w="http://schemas.openxmlformats.org/wordprocessingml/2006/main" xmlns:w14="http://schemas.microsoft.com/office/word/2010/wordml" xmlns:w15="http://schemas.microsoft.com/office/word/2012/wordml" xmlns:w16cex="http://schemas.microsoft.com/office/word/2018/wordml/cex" xmlns:w16cid="http://schemas.microsoft.com/office/word/2016/wordml/cid" xmlns:w16="http://schemas.microsoft.com/office/word/2018/wordml" xmlns:w16sdtdh="http://schemas.microsoft.com/office/word/2020/wordml/sdtdatahash" xmlns:w16se="http://schemas.microsoft.com/office/word/2015/wordml/symex" xmlns:wpg="http://schemas.microsoft.com/office/word/2010/wordprocessingGroup" xmlns:wpi="http://schemas.microsoft.com/office/word/2010/wordprocessingInk" xmlns:wne="http://schemas.microsoft.com/office/word/2006/wordml" xmlns:wps="http://schemas.microsoft.com/office/word/2010/wordprocessingShape" mc:Ignorable="w14 w15 w16se w16cid w16 w16cex w16sdtdh wp14">
   <w:body>
-    <w:p/>
+    <w:p>
+      <w:pPr>
+        <w:jc w:val="center"/>
+        <w:rPr>
+          <w:rFonts w:ascii="Times New Roman" w:eastAsia="Times New Roman" w:hAnsi="Times New Roman" w:cs="Times New Roman"/>
+        </w:rPr>
+      </w:pPr>
+      <w:r>
+        <w:rPr>
+          <w:rFonts w:ascii="Times New Roman" w:eastAsia="Times New Roman" w:hAnsi="Times New Roman" w:cs="Times New Roman"/>
+          <w:b/>
+          <w:bCs/>
+          <w:color w:val="000000"/>
+        </w:rPr>
+        <w:t>CS3354 Software Engineering</w:t>
+      </w:r>
+    </w:p>
+    <w:p>
+      <w:pPr>
+        <w:jc w:val="center"/>
+        <w:rPr>
+          <w:rFonts w:ascii="Times New Roman" w:eastAsia="Times New Roman" w:hAnsi="Times New Roman" w:cs="Times New Roman"/>
+        </w:rPr>
+      </w:pPr>
+      <w:r>
+        <w:rPr>
+          <w:rFonts w:ascii="Times New Roman" w:eastAsia="Times New Roman" w:hAnsi="Times New Roman" w:cs="Times New Roman"/>
+          <w:b/>
+          <w:bCs/>
+          <w:color w:val="000000"/>
+        </w:rPr>
+        <w:t>Final Project Deliverable 1</w:t>
+      </w:r>
+    </w:p>
+    <w:p>
+      <w:pPr>
+        <w:spacing w:after="240"/>
+        <w:rPr>
+          <w:rFonts w:ascii="Times New Roman" w:eastAsia="Times New Roman" w:hAnsi="Times New Roman" w:cs="Times New Roman"/>
+        </w:rPr>
+      </w:pPr>
+      <w:r>
+        <w:rPr>
+          <w:rFonts w:ascii="Times New Roman" w:eastAsia="Times New Roman" w:hAnsi="Times New Roman" w:cs="Times New Roman"/>
+        </w:rPr>
+        <w:br/>
+      </w:r>
+      <w:r>
+        <w:rPr>
+          <w:rFonts w:ascii="Times New Roman" w:eastAsia="Times New Roman" w:hAnsi="Times New Roman" w:cs="Times New Roman"/>
+        </w:rPr>
+        <w:br/>
+      </w:r>
+      <w:r>
+        <w:rPr>
+          <w:rFonts w:ascii="Times New Roman" w:eastAsia="Times New Roman" w:hAnsi="Times New Roman" w:cs="Times New Roman"/>
+        </w:rPr>
+        <w:br/>
+      </w:r>
+      <w:r>
+        <w:rPr>
+          <w:rFonts w:ascii="Times New Roman" w:eastAsia="Times New Roman" w:hAnsi="Times New Roman" w:cs="Times New Roman"/>
+        </w:rPr>
+        <w:br/>
+      </w:r>
+      <w:r>
+        <w:rPr>
+          <w:rFonts w:ascii="Times New Roman" w:eastAsia="Times New Roman" w:hAnsi="Times New Roman" w:cs="Times New Roman"/>
+        </w:rPr>
+        <w:br/>
+      </w:r>
+      <w:r>
+        <w:rPr>
+          <w:rFonts w:ascii="Times New Roman" w:eastAsia="Times New Roman" w:hAnsi="Times New Roman" w:cs="Times New Roman"/>
+        </w:rPr>
+        <w:br/>
+      </w:r>
+      <w:r>
+        <w:rPr>
+          <w:rFonts w:ascii="Times New Roman" w:eastAsia="Times New Roman" w:hAnsi="Times New Roman" w:cs="Times New Roman"/>
+        </w:rPr>
+        <w:br/>
+      </w:r>
+      <w:r>
+        <w:rPr>
+          <w:rFonts w:ascii="Times New Roman" w:eastAsia="Times New Roman" w:hAnsi="Times New Roman" w:cs="Times New Roman"/>
+        </w:rPr>
+        <w:br/>
+      </w:r>
+      <w:r>
+        <w:rPr>
+          <w:rFonts w:ascii="Times New Roman" w:eastAsia="Times New Roman" w:hAnsi="Times New Roman" w:cs="Times New Roman"/>
+        </w:rPr>
+        <w:br/>
+      </w:r>
+      <w:r>
+        <w:rPr>
+          <w:rFonts w:ascii="Times New Roman" w:eastAsia="Times New Roman" w:hAnsi="Times New Roman" w:cs="Times New Roman"/>
+        </w:rPr>
+        <w:br/>
+      </w:r>
+      <w:r>
+        <w:rPr>
+          <w:rFonts w:ascii="Times New Roman" w:eastAsia="Times New Roman" w:hAnsi="Times New Roman" w:cs="Times New Roman"/>
+        </w:rPr>
+        <w:br/>
+      </w:r>
+    </w:p>
+    <w:p>
+      <w:pPr>
+        <w:jc w:val="center"/>
+        <w:rPr>
+          <w:rFonts w:ascii="Times New Roman" w:eastAsia="Times New Roman" w:hAnsi="Times New Roman" w:cs="Times New Roman"/>
+        </w:rPr>
+      </w:pPr>
+      <w:r>
+        <w:rPr>
+          <w:rFonts w:ascii="Times New Roman" w:eastAsia="Times New Roman" w:hAnsi="Times New Roman" w:cs="Times New Roman"/>
+          <w:color w:val="000000"/>
+        </w:rPr>
+        <w:t>Gateway</w:t>
+      </w:r>
+    </w:p>
+    <w:p>
+      <w:pPr>
+        <w:rPr>
+          <w:rFonts w:ascii="Times New Roman" w:eastAsia="Times New Roman" w:hAnsi="Times New Roman" w:cs="Times New Roman"/>
+        </w:rPr>
+      </w:pPr>
+    </w:p>
+    <w:p>
+      <w:pPr>
+        <w:jc w:val="center"/>
+        <w:rPr>
+          <w:rFonts w:ascii="Times New Roman" w:eastAsia="Times New Roman" w:hAnsi="Times New Roman" w:cs="Times New Roman"/>
+        </w:rPr>
+      </w:pPr>
+      <w:r>
+        <w:rPr>
+          <w:rFonts w:ascii="Times New Roman" w:eastAsia="Times New Roman" w:hAnsi="Times New Roman" w:cs="Times New Roman"/>
+          <w:color w:val="000000"/>
+        </w:rPr>
+        <w:t>Chloe Lee</w:t>
+      </w:r>
+    </w:p>
+    <w:p>
+      <w:pPr>
+        <w:jc w:val="center"/>
+        <w:rPr>
+          <w:rFonts w:ascii="Times New Roman" w:eastAsia="Times New Roman" w:hAnsi="Times New Roman" w:cs="Times New Roman"/>
+        </w:rPr>
+      </w:pPr>
+      <w:r>
+        <w:rPr>
+          <w:rFonts w:ascii="Times New Roman" w:eastAsia="Times New Roman" w:hAnsi="Times New Roman" w:cs="Times New Roman"/>
+          <w:color w:val="000000"/>
+        </w:rPr>
+        <w:t xml:space="preserve">Hudson </w:t>
+      </w:r>
+      <w:proofErr w:type="spellStart"/>
+      <w:r>
+        <w:rPr>
+          <w:rFonts w:ascii="Times New Roman" w:eastAsia="Times New Roman" w:hAnsi="Times New Roman" w:cs="Times New Roman"/>
+          <w:color w:val="000000"/>
+        </w:rPr>
+        <w:t>Apel</w:t>
+      </w:r>
+      <w:proofErr w:type="spellEnd"/>
+    </w:p>
+    <w:p>
+      <w:pPr>
+        <w:jc w:val="center"/>
+        <w:rPr>
+          <w:rFonts w:ascii="Times New Roman" w:eastAsia="Times New Roman" w:hAnsi="Times New Roman" w:cs="Times New Roman"/>
+        </w:rPr>
+      </w:pPr>
+      <w:r>
+        <w:rPr>
+          <w:rFonts w:ascii="Times New Roman" w:eastAsia="Times New Roman" w:hAnsi="Times New Roman" w:cs="Times New Roman"/>
+          <w:color w:val="000000"/>
+        </w:rPr>
+        <w:t>Hyrum Moses</w:t>
+      </w:r>
+    </w:p>
+    <w:p>
+      <w:pPr>
+        <w:jc w:val="center"/>
+        <w:rPr>
+          <w:rFonts w:ascii="Times New Roman" w:eastAsia="Times New Roman" w:hAnsi="Times New Roman" w:cs="Times New Roman"/>
+        </w:rPr>
+      </w:pPr>
+      <w:r>
+        <w:rPr>
+          <w:rFonts w:ascii="Times New Roman" w:eastAsia="Times New Roman" w:hAnsi="Times New Roman" w:cs="Times New Roman"/>
+          <w:color w:val="000000"/>
+        </w:rPr>
+        <w:t>Justin Tran</w:t>
+      </w:r>
+    </w:p>
+    <w:p>
+      <w:pPr>
+        <w:jc w:val="center"/>
+        <w:rPr>
+          <w:rFonts w:ascii="Times New Roman" w:eastAsia="Times New Roman" w:hAnsi="Times New Roman" w:cs="Times New Roman"/>
+        </w:rPr>
+      </w:pPr>
+      <w:r>
+        <w:rPr>
+          <w:rFonts w:ascii="Times New Roman" w:eastAsia="Times New Roman" w:hAnsi="Times New Roman" w:cs="Times New Roman"/>
+          <w:color w:val="000000"/>
+        </w:rPr>
+        <w:t>Noah Wohler</w:t>
+      </w:r>
+    </w:p>
+    <w:p>
+      <w:pPr>
+        <w:jc w:val="center"/>
+        <w:rPr>
+          <w:rFonts w:ascii="Times New Roman" w:eastAsia="Times New Roman" w:hAnsi="Times New Roman" w:cs="Times New Roman"/>
+        </w:rPr>
+      </w:pPr>
+      <w:r>
+        <w:rPr>
+          <w:rFonts w:ascii="Times New Roman" w:eastAsia="Times New Roman" w:hAnsi="Times New Roman" w:cs="Times New Roman"/>
+          <w:color w:val="000000"/>
+        </w:rPr>
+        <w:t xml:space="preserve">Dang </w:t>
+      </w:r>
+      <w:proofErr w:type="spellStart"/>
+      <w:r>
+        <w:rPr>
+          <w:rFonts w:ascii="Times New Roman" w:eastAsia="Times New Roman" w:hAnsi="Times New Roman" w:cs="Times New Roman"/>
+          <w:color w:val="000000"/>
+        </w:rPr>
+        <w:t>Thien</w:t>
+      </w:r>
+      <w:proofErr w:type="spellEnd"/>
+      <w:r>
+        <w:rPr>
+          <w:rFonts w:ascii="Times New Roman" w:eastAsia="Times New Roman" w:hAnsi="Times New Roman" w:cs="Times New Roman"/>
+          <w:color w:val="000000"/>
+        </w:rPr>
+        <w:t xml:space="preserve"> Nguyen</w:t>
+      </w:r>
+    </w:p>
+    <w:p>
+      <w:pPr>
+        <w:jc w:val="center"/>
+        <w:rPr>
+          <w:rFonts w:ascii="Times New Roman" w:eastAsia="Times New Roman" w:hAnsi="Times New Roman" w:cs="Times New Roman"/>
+        </w:rPr>
+      </w:pPr>
+      <w:r>
+        <w:rPr>
+          <w:rFonts w:ascii="Times New Roman" w:eastAsia="Times New Roman" w:hAnsi="Times New Roman" w:cs="Times New Roman"/>
+          <w:color w:val="000000"/>
+        </w:rPr>
+        <w:t>Esteban Kim</w:t>
+      </w:r>
+    </w:p>
+    <w:p>
+      <w:pPr>
+        <w:rPr>
+          <w:rFonts w:ascii="Times New Roman" w:eastAsia="Times New Roman" w:hAnsi="Times New Roman" w:cs="Times New Roman"/>
+        </w:rPr>
+      </w:pPr>
+      <w:r>
+        <w:rPr>
+          <w:rFonts w:ascii="Times New Roman" w:eastAsia="Times New Roman" w:hAnsi="Times New Roman" w:cs="Times New Roman"/>
+        </w:rPr>
+        <w:br/>
+      </w:r>
+      <w:r>
+        <w:rPr>
+          <w:rFonts w:ascii="Times New Roman" w:eastAsia="Times New Roman" w:hAnsi="Times New Roman" w:cs="Times New Roman"/>
+        </w:rPr>
+        <w:br/>
+      </w:r>
+      <w:r>
+        <w:rPr>
+          <w:rFonts w:ascii="Times New Roman" w:eastAsia="Times New Roman" w:hAnsi="Times New Roman" w:cs="Times New Roman"/>
+        </w:rPr>
+        <w:br/>
+      </w:r>
+      <w:r>
+        <w:rPr>
+          <w:rFonts w:ascii="Times New Roman" w:eastAsia="Times New Roman" w:hAnsi="Times New Roman" w:cs="Times New Roman"/>
+        </w:rPr>
+        <w:br/>
+      </w:r>
+      <w:r>
+        <w:rPr>
+          <w:rFonts w:ascii="Times New Roman" w:eastAsia="Times New Roman" w:hAnsi="Times New Roman" w:cs="Times New Roman"/>
+        </w:rPr>
+        <w:br/>
+      </w:r>
+      <w:r>
+        <w:rPr>
+          <w:rFonts w:ascii="Times New Roman" w:eastAsia="Times New Roman" w:hAnsi="Times New Roman" w:cs="Times New Roman"/>
+        </w:rPr>
+        <w:br/>
+      </w:r>
+      <w:r>
+        <w:rPr>
+          <w:rFonts w:ascii="Times New Roman" w:eastAsia="Times New Roman" w:hAnsi="Times New Roman" w:cs="Times New Roman"/>
+        </w:rPr>
+        <w:br/>
+      </w:r>
+      <w:r>
+        <w:rPr>
+          <w:rFonts w:ascii="Times New Roman" w:eastAsia="Times New Roman" w:hAnsi="Times New Roman" w:cs="Times New Roman"/>
+        </w:rPr>
+        <w:br/>
+      </w:r>
+      <w:r>
+        <w:rPr>
+          <w:rFonts w:ascii="Times New Roman" w:eastAsia="Times New Roman" w:hAnsi="Times New Roman" w:cs="Times New Roman"/>
+        </w:rPr>
+        <w:br/>
+      </w:r>
+      <w:r>
+        <w:rPr>
+          <w:rFonts w:ascii="Times New Roman" w:eastAsia="Times New Roman" w:hAnsi="Times New Roman" w:cs="Times New Roman"/>
+        </w:rPr>
+        <w:br/>
+      </w:r>
+      <w:r>
+        <w:rPr>
+          <w:rFonts w:ascii="Times New Roman" w:eastAsia="Times New Roman" w:hAnsi="Times New Roman" w:cs="Times New Roman"/>
+        </w:rPr>
+        <w:br/>
+      </w:r>
+      <w:r>
+        <w:rPr>
+          <w:rFonts w:ascii="Times New Roman" w:eastAsia="Times New Roman" w:hAnsi="Times New Roman" w:cs="Times New Roman"/>
+        </w:rPr>
+        <w:br/>
+      </w:r>
+      <w:r>
+        <w:rPr>
+          <w:rFonts w:ascii="Times New Roman" w:eastAsia="Times New Roman" w:hAnsi="Times New Roman" w:cs="Times New Roman"/>
+        </w:rPr>
+        <w:br/>
+      </w:r>
+      <w:r>
+        <w:rPr>
+          <w:rFonts w:ascii="Times New Roman" w:eastAsia="Times New Roman" w:hAnsi="Times New Roman" w:cs="Times New Roman"/>
+        </w:rPr>
+        <w:br/>
+      </w:r>
+      <w:r>
+        <w:rPr>
+          <w:rFonts w:ascii="Times New Roman" w:eastAsia="Times New Roman" w:hAnsi="Times New Roman" w:cs="Times New Roman"/>
+        </w:rPr>
+        <w:br/>
+      </w:r>
+      <w:r>
+        <w:rPr>
+          <w:rFonts w:ascii="Times New Roman" w:eastAsia="Times New Roman" w:hAnsi="Times New Roman" w:cs="Times New Roman"/>
+        </w:rPr>
+        <w:br/>
+      </w:r>
+      <w:r>
+        <w:rPr>
+          <w:rFonts w:ascii="Times New Roman" w:eastAsia="Times New Roman" w:hAnsi="Times New Roman" w:cs="Times New Roman"/>
+        </w:rPr>
+        <w:br/>
+      </w:r>
+      <w:r>
+        <w:rPr>
+          <w:rFonts w:ascii="Times New Roman" w:eastAsia="Times New Roman" w:hAnsi="Times New Roman" w:cs="Times New Roman"/>
+        </w:rPr>
+        <w:br/>
+      </w:r>
+      <w:r>
+        <w:rPr>
+          <w:rFonts w:ascii="Times New Roman" w:eastAsia="Times New Roman" w:hAnsi="Times New Roman" w:cs="Times New Roman"/>
+        </w:rPr>
+        <w:br/>
+      </w:r>
+      <w:r>
+        <w:rPr>
+          <w:rFonts w:ascii="Times New Roman" w:eastAsia="Times New Roman" w:hAnsi="Times New Roman" w:cs="Times New Roman"/>
+        </w:rPr>
+        <w:br/>
+      </w:r>
+      <w:r>
+        <w:rPr>
+          <w:rFonts w:ascii="Times New Roman" w:eastAsia="Times New Roman" w:hAnsi="Times New Roman" w:cs="Times New Roman"/>
+        </w:rPr>
+        <w:br/>
+      </w:r>
+      <w:r>
+        <w:rPr>
+          <w:rFonts w:ascii="Times New Roman" w:eastAsia="Times New Roman" w:hAnsi="Times New Roman" w:cs="Times New Roman"/>
+        </w:rPr>
+        <w:br/>
+      </w:r>
+    </w:p>
+    <w:p>
+      <w:pPr>
+        <w:numPr>
+          <w:ilvl w:val="0"/>
+          <w:numId w:val="1"/>
+        </w:numPr>
+        <w:spacing w:before="100" w:beforeAutospacing="1" w:after="100" w:afterAutospacing="1"/>
+        <w:textAlignment w:val="baseline"/>
+        <w:rPr>
+          <w:rFonts w:ascii="Times New Roman" w:eastAsia="Times New Roman" w:hAnsi="Times New Roman" w:cs="Times New Roman"/>
+          <w:color w:val="000000"/>
+        </w:rPr>
+      </w:pPr>
+    </w:p>
+    <w:tbl>
+      <w:tblPr>
+        <w:tblW w:w="0" w:type="auto"/>
+        <w:tblCellMar>
+          <w:top w:w="15" w:type="dxa"/>
+          <w:left w:w="15" w:type="dxa"/>
+          <w:bottom w:w="15" w:type="dxa"/>
+          <w:right w:w="15" w:type="dxa"/>
+        </w:tblCellMar>
+        <w:tblLook w:val="04A0" w:firstRow="1" w:lastRow="0" w:firstColumn="1" w:lastColumn="0" w:noHBand="0" w:noVBand="1"/>
+      </w:tblPr>
+      <w:tblGrid>
+        <w:gridCol w:w="2240"/>
+        <w:gridCol w:w="7100"/>
+      </w:tblGrid>
+      <w:tr>
+        <w:tc>
+          <w:tcPr>
+            <w:tcW w:w="2240" w:type="dxa"/>
+            <w:tcBorders>
+              <w:top w:val="single" w:sz="8" w:space="0" w:color="000000"/>
+              <w:left w:val="single" w:sz="8" w:space="0" w:color="000000"/>
+              <w:bottom w:val="single" w:sz="8" w:space="0" w:color="000000"/>
+              <w:right w:val="single" w:sz="8" w:space="0" w:color="000000"/>
+            </w:tcBorders>
+            <w:tcMar>
+              <w:top w:w="100" w:type="dxa"/>
+              <w:left w:w="100" w:type="dxa"/>
+              <w:bottom w:w="100" w:type="dxa"/>
+              <w:right w:w="100" w:type="dxa"/>
+            </w:tcMar>
+            <w:hideMark/>
+          </w:tcPr>
+          <w:p>
+            <w:pPr>
+              <w:rPr>
+                <w:rFonts w:ascii="Times New Roman" w:eastAsia="Times New Roman" w:hAnsi="Times New Roman" w:cs="Times New Roman"/>
+              </w:rPr>
+            </w:pPr>
+            <w:r>
+              <w:rPr>
+                <w:rFonts w:ascii="Times New Roman" w:eastAsia="Times New Roman" w:hAnsi="Times New Roman" w:cs="Times New Roman"/>
+                <w:color w:val="000000"/>
+              </w:rPr>
+              <w:t>Final Project Draft Description</w:t>
+            </w:r>
+          </w:p>
+        </w:tc>
+        <w:tc>
+          <w:tcPr>
+            <w:tcW w:w="7100" w:type="dxa"/>
+            <w:tcBorders>
+              <w:top w:val="single" w:sz="8" w:space="0" w:color="000000"/>
+              <w:left w:val="single" w:sz="8" w:space="0" w:color="000000"/>
+              <w:bottom w:val="single" w:sz="8" w:space="0" w:color="000000"/>
+              <w:right w:val="single" w:sz="8" w:space="0" w:color="000000"/>
+            </w:tcBorders>
+            <w:tcMar>
+              <w:top w:w="100" w:type="dxa"/>
+              <w:left w:w="100" w:type="dxa"/>
+              <w:bottom w:w="100" w:type="dxa"/>
+              <w:right w:w="100" w:type="dxa"/>
+            </w:tcMar>
+            <w:hideMark/>
+          </w:tcPr>
+          <w:p>
+            <w:pPr>
+              <w:rPr>
+                <w:rFonts w:ascii="Times New Roman" w:eastAsia="Times New Roman" w:hAnsi="Times New Roman" w:cs="Times New Roman"/>
+              </w:rPr>
+            </w:pPr>
+            <w:r>
+              <w:rPr>
+                <w:rFonts w:ascii="Times New Roman" w:eastAsia="Times New Roman" w:hAnsi="Times New Roman" w:cs="Times New Roman"/>
+                <w:color w:val="000000"/>
+              </w:rPr>
+              <w:t xml:space="preserve">A user-friendly website displaying the most common interview questions within a company depending on the role, level, and interview type (System Design, Behavioral, Technical, </w:t>
+            </w:r>
+            <w:proofErr w:type="spellStart"/>
+            <w:r>
+              <w:rPr>
+                <w:rFonts w:ascii="Times New Roman" w:eastAsia="Times New Roman" w:hAnsi="Times New Roman" w:cs="Times New Roman"/>
+                <w:color w:val="000000"/>
+              </w:rPr>
+              <w:t>etc</w:t>
+            </w:r>
+            <w:proofErr w:type="spellEnd"/>
+            <w:r>
+              <w:rPr>
+                <w:rFonts w:ascii="Times New Roman" w:eastAsia="Times New Roman" w:hAnsi="Times New Roman" w:cs="Times New Roman"/>
+                <w:color w:val="000000"/>
+              </w:rPr>
+              <w:t>). The data within the website is completely provided by the users of the system.</w:t>
+            </w:r>
+          </w:p>
+          <w:p>
+            <w:pPr>
+              <w:rPr>
+                <w:rFonts w:ascii="Times New Roman" w:eastAsia="Times New Roman" w:hAnsi="Times New Roman" w:cs="Times New Roman"/>
+              </w:rPr>
+            </w:pPr>
+          </w:p>
+        </w:tc>
+      </w:tr>
+      <w:tr>
+        <w:tc>
+          <w:tcPr>
+            <w:tcW w:w="2240" w:type="dxa"/>
+            <w:tcBorders>
+              <w:top w:val="single" w:sz="8" w:space="0" w:color="000000"/>
+              <w:left w:val="single" w:sz="8" w:space="0" w:color="000000"/>
+              <w:bottom w:val="single" w:sz="8" w:space="0" w:color="000000"/>
+              <w:right w:val="single" w:sz="8" w:space="0" w:color="000000"/>
+            </w:tcBorders>
+            <w:tcMar>
+              <w:top w:w="100" w:type="dxa"/>
+              <w:left w:w="100" w:type="dxa"/>
+              <w:bottom w:w="100" w:type="dxa"/>
+              <w:right w:w="100" w:type="dxa"/>
+            </w:tcMar>
+            <w:hideMark/>
+          </w:tcPr>
+          <w:p>
+            <w:pPr>
+              <w:rPr>
+                <w:rFonts w:ascii="Times New Roman" w:eastAsia="Times New Roman" w:hAnsi="Times New Roman" w:cs="Times New Roman"/>
+              </w:rPr>
+            </w:pPr>
+            <w:r>
+              <w:rPr>
+                <w:rFonts w:ascii="Times New Roman" w:eastAsia="Times New Roman" w:hAnsi="Times New Roman" w:cs="Times New Roman"/>
+                <w:color w:val="000000"/>
+              </w:rPr>
+              <w:t>Professor Feedback</w:t>
+            </w:r>
+          </w:p>
+        </w:tc>
+        <w:tc>
+          <w:tcPr>
+            <w:tcW w:w="7100" w:type="dxa"/>
+            <w:tcBorders>
+              <w:top w:val="single" w:sz="8" w:space="0" w:color="000000"/>
+              <w:left w:val="single" w:sz="8" w:space="0" w:color="000000"/>
+              <w:bottom w:val="single" w:sz="8" w:space="0" w:color="000000"/>
+              <w:right w:val="single" w:sz="8" w:space="0" w:color="000000"/>
+            </w:tcBorders>
+            <w:tcMar>
+              <w:top w:w="100" w:type="dxa"/>
+              <w:left w:w="100" w:type="dxa"/>
+              <w:bottom w:w="100" w:type="dxa"/>
+              <w:right w:w="100" w:type="dxa"/>
+            </w:tcMar>
+            <w:hideMark/>
+          </w:tcPr>
+          <w:p>
+            <w:pPr>
+              <w:shd w:val="clear" w:color="auto" w:fill="FFFFFF"/>
+              <w:rPr>
+                <w:rFonts w:ascii="Times New Roman" w:eastAsia="Times New Roman" w:hAnsi="Times New Roman" w:cs="Times New Roman"/>
+              </w:rPr>
+            </w:pPr>
+            <w:r>
+              <w:rPr>
+                <w:rFonts w:ascii="Times New Roman" w:eastAsia="Times New Roman" w:hAnsi="Times New Roman" w:cs="Times New Roman"/>
+                <w:color w:val="000000"/>
+                <w:shd w:val="clear" w:color="auto" w:fill="FFFFFF"/>
+              </w:rPr>
+              <w:t xml:space="preserve">A lovely topic!! Once complete, it will save a lot of time and effort for those who are part of the interviewer team. Please consider implementing it </w:t>
+            </w:r>
+            <w:proofErr w:type="gramStart"/>
+            <w:r>
+              <w:rPr>
+                <w:rFonts w:ascii="Times New Roman" w:eastAsia="Times New Roman" w:hAnsi="Times New Roman" w:cs="Times New Roman"/>
+                <w:color w:val="000000"/>
+                <w:shd w:val="clear" w:color="auto" w:fill="FFFFFF"/>
+              </w:rPr>
+              <w:t>fully, if</w:t>
+            </w:r>
+            <w:proofErr w:type="gramEnd"/>
+            <w:r>
+              <w:rPr>
+                <w:rFonts w:ascii="Times New Roman" w:eastAsia="Times New Roman" w:hAnsi="Times New Roman" w:cs="Times New Roman"/>
+                <w:color w:val="000000"/>
+                <w:shd w:val="clear" w:color="auto" w:fill="FFFFFF"/>
+              </w:rPr>
+              <w:t xml:space="preserve"> you can.  No pressure </w:t>
+            </w:r>
+            <w:proofErr w:type="spellStart"/>
+            <w:r>
+              <w:rPr>
+                <w:rFonts w:ascii="Times New Roman" w:eastAsia="Times New Roman" w:hAnsi="Times New Roman" w:cs="Times New Roman"/>
+                <w:color w:val="000000"/>
+                <w:shd w:val="clear" w:color="auto" w:fill="FFFFFF"/>
+              </w:rPr>
+              <w:t>w.r.t.</w:t>
+            </w:r>
+            <w:proofErr w:type="spellEnd"/>
+            <w:r>
+              <w:rPr>
+                <w:rFonts w:ascii="Times New Roman" w:eastAsia="Times New Roman" w:hAnsi="Times New Roman" w:cs="Times New Roman"/>
+                <w:color w:val="000000"/>
+                <w:shd w:val="clear" w:color="auto" w:fill="FFFFFF"/>
+              </w:rPr>
+              <w:t xml:space="preserve"> grade on implementation.</w:t>
+            </w:r>
+          </w:p>
+          <w:p>
+            <w:pPr>
+              <w:shd w:val="clear" w:color="auto" w:fill="FFFFFF"/>
+              <w:rPr>
+                <w:rFonts w:ascii="Times New Roman" w:eastAsia="Times New Roman" w:hAnsi="Times New Roman" w:cs="Times New Roman"/>
+              </w:rPr>
+            </w:pPr>
+            <w:r>
+              <w:rPr>
+                <w:rFonts w:ascii="Times New Roman" w:eastAsia="Times New Roman" w:hAnsi="Times New Roman" w:cs="Times New Roman"/>
+                <w:color w:val="000000"/>
+              </w:rPr>
+              <w:t>In the final report, please make sure to include comparison with similar applications -if any-, make sure that you differentiate your design from those, and explicitly specify how.</w:t>
+            </w:r>
+          </w:p>
+          <w:p>
+            <w:pPr>
+              <w:shd w:val="clear" w:color="auto" w:fill="FFFFFF"/>
+              <w:rPr>
+                <w:rFonts w:ascii="Times New Roman" w:eastAsia="Times New Roman" w:hAnsi="Times New Roman" w:cs="Times New Roman"/>
+              </w:rPr>
+            </w:pPr>
+            <w:r>
+              <w:rPr>
+                <w:rFonts w:ascii="Times New Roman" w:eastAsia="Times New Roman" w:hAnsi="Times New Roman" w:cs="Times New Roman"/>
+                <w:color w:val="000000"/>
+              </w:rPr>
+              <w:t>Fair delegation of tasks.</w:t>
+            </w:r>
+          </w:p>
+          <w:p>
+            <w:pPr>
+              <w:shd w:val="clear" w:color="auto" w:fill="FFFFFF"/>
+              <w:rPr>
+                <w:rFonts w:ascii="Times New Roman" w:eastAsia="Times New Roman" w:hAnsi="Times New Roman" w:cs="Times New Roman"/>
+              </w:rPr>
+            </w:pPr>
+            <w:r>
+              <w:rPr>
+                <w:rFonts w:ascii="Times New Roman" w:eastAsia="Times New Roman" w:hAnsi="Times New Roman" w:cs="Times New Roman"/>
+                <w:color w:val="000000"/>
+              </w:rPr>
+              <w:t>Please share this feedback with your group members. </w:t>
+            </w:r>
+          </w:p>
+          <w:p>
+            <w:pPr>
+              <w:shd w:val="clear" w:color="auto" w:fill="FFFFFF"/>
+              <w:rPr>
+                <w:rFonts w:ascii="Times New Roman" w:eastAsia="Times New Roman" w:hAnsi="Times New Roman" w:cs="Times New Roman"/>
+              </w:rPr>
+            </w:pPr>
+            <w:r>
+              <w:rPr>
+                <w:rFonts w:ascii="Times New Roman" w:eastAsia="Times New Roman" w:hAnsi="Times New Roman" w:cs="Times New Roman"/>
+                <w:color w:val="000000"/>
+              </w:rPr>
+              <w:t>You are good to go. Have fun with the project and hope everyone enjoys the collaboration.</w:t>
+            </w:r>
+          </w:p>
+          <w:p>
+            <w:pPr>
+              <w:rPr>
+                <w:rFonts w:ascii="Times New Roman" w:eastAsia="Times New Roman" w:hAnsi="Times New Roman" w:cs="Times New Roman"/>
+              </w:rPr>
+            </w:pPr>
+          </w:p>
+        </w:tc>
+      </w:tr>
+      <w:tr>
+        <w:tc>
+          <w:tcPr>
+            <w:tcW w:w="2240" w:type="dxa"/>
+            <w:tcBorders>
+              <w:top w:val="single" w:sz="8" w:space="0" w:color="000000"/>
+              <w:left w:val="single" w:sz="8" w:space="0" w:color="000000"/>
+              <w:bottom w:val="single" w:sz="8" w:space="0" w:color="000000"/>
+              <w:right w:val="single" w:sz="8" w:space="0" w:color="000000"/>
+            </w:tcBorders>
+            <w:tcMar>
+              <w:top w:w="100" w:type="dxa"/>
+              <w:left w:w="100" w:type="dxa"/>
+              <w:bottom w:w="100" w:type="dxa"/>
+              <w:right w:w="100" w:type="dxa"/>
+            </w:tcMar>
+            <w:hideMark/>
+          </w:tcPr>
+          <w:p>
+            <w:pPr>
+              <w:rPr>
+                <w:rFonts w:ascii="Times New Roman" w:eastAsia="Times New Roman" w:hAnsi="Times New Roman" w:cs="Times New Roman"/>
+              </w:rPr>
+            </w:pPr>
+            <w:r>
+              <w:rPr>
+                <w:rFonts w:ascii="Times New Roman" w:eastAsia="Times New Roman" w:hAnsi="Times New Roman" w:cs="Times New Roman"/>
+                <w:color w:val="000000"/>
+              </w:rPr>
+              <w:t>Address Feedback</w:t>
+            </w:r>
+          </w:p>
+        </w:tc>
+        <w:tc>
+          <w:tcPr>
+            <w:tcW w:w="7100" w:type="dxa"/>
+            <w:tcBorders>
+              <w:top w:val="single" w:sz="8" w:space="0" w:color="000000"/>
+              <w:left w:val="single" w:sz="8" w:space="0" w:color="000000"/>
+              <w:bottom w:val="single" w:sz="8" w:space="0" w:color="000000"/>
+              <w:right w:val="single" w:sz="8" w:space="0" w:color="000000"/>
+            </w:tcBorders>
+            <w:tcMar>
+              <w:top w:w="100" w:type="dxa"/>
+              <w:left w:w="100" w:type="dxa"/>
+              <w:bottom w:w="100" w:type="dxa"/>
+              <w:right w:w="100" w:type="dxa"/>
+            </w:tcMar>
+            <w:hideMark/>
+          </w:tcPr>
+          <w:p>
+            <w:pPr>
+              <w:shd w:val="clear" w:color="auto" w:fill="FFFFFF"/>
+              <w:rPr>
+                <w:rFonts w:ascii="Times New Roman" w:eastAsia="Times New Roman" w:hAnsi="Times New Roman" w:cs="Times New Roman"/>
+              </w:rPr>
+            </w:pPr>
+            <w:r>
+              <w:rPr>
+                <w:rFonts w:ascii="Times New Roman" w:eastAsia="Times New Roman" w:hAnsi="Times New Roman" w:cs="Times New Roman"/>
+                <w:color w:val="000000"/>
+                <w:shd w:val="clear" w:color="auto" w:fill="FFFFFF"/>
+              </w:rPr>
+              <w:t>To differentiate our application to similar applications such as Glassdoor and Indeed, the group researched the similar websites and found ways to simplify our application for our customers.</w:t>
+            </w:r>
+          </w:p>
+        </w:tc>
+      </w:tr>
+    </w:tbl>
+    <w:p>
+      <w:pPr>
+        <w:rPr>
+          <w:rFonts w:ascii="Times New Roman" w:eastAsia="Times New Roman" w:hAnsi="Times New Roman" w:cs="Times New Roman"/>
+        </w:rPr>
+      </w:pPr>
+      <w:r>
+        <w:rPr>
+          <w:rFonts w:ascii="Times New Roman" w:eastAsia="Times New Roman" w:hAnsi="Times New Roman" w:cs="Times New Roman"/>
+        </w:rPr>
+        <w:br/>
+      </w:r>
+    </w:p>
+    <w:p>
+      <w:pPr>
+        <w:numPr>
+          <w:ilvl w:val="0"/>
+          <w:numId w:val="2"/>
+        </w:numPr>
+        <w:textAlignment w:val="baseline"/>
+        <w:rPr>
+          <w:rFonts w:ascii="Times New Roman" w:eastAsia="Times New Roman" w:hAnsi="Times New Roman" w:cs="Times New Roman"/>
+          <w:color w:val="000000"/>
+        </w:rPr>
+      </w:pPr>
+      <w:r>
+        <w:rPr>
+          <w:rFonts w:ascii="Times New Roman" w:eastAsia="Times New Roman" w:hAnsi="Times New Roman" w:cs="Times New Roman"/>
+          <w:color w:val="000000"/>
+        </w:rPr>
+        <w:t>Setting up a GitHub repository.</w:t>
+      </w:r>
+    </w:p>
+    <w:tbl>
+      <w:tblPr>
+        <w:tblW w:w="0" w:type="auto"/>
+        <w:tblCellMar>
+          <w:top w:w="15" w:type="dxa"/>
+          <w:left w:w="15" w:type="dxa"/>
+          <w:bottom w:w="15" w:type="dxa"/>
+          <w:right w:w="15" w:type="dxa"/>
+        </w:tblCellMar>
+        <w:tblLook w:val="04A0" w:firstRow="1" w:lastRow="0" w:firstColumn="1" w:lastColumn="0" w:noHBand="0" w:noVBand="1"/>
+      </w:tblPr>
+      <w:tblGrid>
+        <w:gridCol w:w="2240"/>
+        <w:gridCol w:w="7100"/>
+      </w:tblGrid>
+      <w:tr>
+        <w:tc>
+          <w:tcPr>
+            <w:tcW w:w="2240" w:type="dxa"/>
+            <w:tcBorders>
+              <w:top w:val="single" w:sz="8" w:space="0" w:color="000000"/>
+              <w:left w:val="single" w:sz="8" w:space="0" w:color="000000"/>
+              <w:bottom w:val="single" w:sz="8" w:space="0" w:color="000000"/>
+              <w:right w:val="single" w:sz="8" w:space="0" w:color="000000"/>
+            </w:tcBorders>
+            <w:tcMar>
+              <w:top w:w="100" w:type="dxa"/>
+              <w:left w:w="100" w:type="dxa"/>
+              <w:bottom w:w="100" w:type="dxa"/>
+              <w:right w:w="100" w:type="dxa"/>
+            </w:tcMar>
+            <w:hideMark/>
+          </w:tcPr>
+          <w:p>
+            <w:pPr>
+              <w:rPr>
+                <w:rFonts w:ascii="Times New Roman" w:eastAsia="Times New Roman" w:hAnsi="Times New Roman" w:cs="Times New Roman"/>
+              </w:rPr>
+            </w:pPr>
+            <w:r>
+              <w:rPr>
+                <w:rFonts w:ascii="Times New Roman" w:eastAsia="Times New Roman" w:hAnsi="Times New Roman" w:cs="Times New Roman"/>
+                <w:color w:val="000000"/>
+              </w:rPr>
+              <w:t xml:space="preserve">Each team member should create a GitHub account using </w:t>
+            </w:r>
+            <w:proofErr w:type="spellStart"/>
+            <w:r>
+              <w:rPr>
+                <w:rFonts w:ascii="Times New Roman" w:eastAsia="Times New Roman" w:hAnsi="Times New Roman" w:cs="Times New Roman"/>
+                <w:color w:val="000000"/>
+              </w:rPr>
+              <w:t>UTDallas</w:t>
+            </w:r>
+            <w:proofErr w:type="spellEnd"/>
+            <w:r>
+              <w:rPr>
+                <w:rFonts w:ascii="Times New Roman" w:eastAsia="Times New Roman" w:hAnsi="Times New Roman" w:cs="Times New Roman"/>
+                <w:color w:val="000000"/>
+              </w:rPr>
+              <w:t xml:space="preserve"> email.</w:t>
+            </w:r>
+          </w:p>
+        </w:tc>
+        <w:tc>
+          <w:tcPr>
+            <w:tcW w:w="7100" w:type="dxa"/>
+            <w:tcBorders>
+              <w:top w:val="single" w:sz="8" w:space="0" w:color="000000"/>
+              <w:left w:val="single" w:sz="8" w:space="0" w:color="000000"/>
+              <w:bottom w:val="single" w:sz="8" w:space="0" w:color="000000"/>
+              <w:right w:val="single" w:sz="8" w:space="0" w:color="000000"/>
+            </w:tcBorders>
+            <w:tcMar>
+              <w:top w:w="100" w:type="dxa"/>
+              <w:left w:w="100" w:type="dxa"/>
+              <w:bottom w:w="100" w:type="dxa"/>
+              <w:right w:w="100" w:type="dxa"/>
+            </w:tcMar>
+            <w:hideMark/>
+          </w:tcPr>
+          <w:p>
+            <w:pPr>
+              <w:rPr>
+                <w:rFonts w:ascii="Times New Roman" w:eastAsia="Times New Roman" w:hAnsi="Times New Roman" w:cs="Times New Roman"/>
+              </w:rPr>
+            </w:pPr>
+            <w:r>
+              <w:rPr>
+                <w:rFonts w:ascii="Times New Roman" w:eastAsia="Times New Roman" w:hAnsi="Times New Roman" w:cs="Times New Roman"/>
+                <w:color w:val="000000"/>
+              </w:rPr>
+              <w:t>Done</w:t>
+            </w:r>
+          </w:p>
+        </w:tc>
+      </w:tr>
+      <w:tr>
+        <w:tc>
+          <w:tcPr>
+            <w:tcW w:w="2240" w:type="dxa"/>
+            <w:tcBorders>
+              <w:top w:val="single" w:sz="8" w:space="0" w:color="000000"/>
+              <w:left w:val="single" w:sz="8" w:space="0" w:color="000000"/>
+              <w:bottom w:val="single" w:sz="8" w:space="0" w:color="000000"/>
+              <w:right w:val="single" w:sz="8" w:space="0" w:color="000000"/>
+            </w:tcBorders>
+            <w:tcMar>
+              <w:top w:w="100" w:type="dxa"/>
+              <w:left w:w="100" w:type="dxa"/>
+              <w:bottom w:w="100" w:type="dxa"/>
+              <w:right w:w="100" w:type="dxa"/>
+            </w:tcMar>
+            <w:hideMark/>
+          </w:tcPr>
+          <w:p>
+            <w:pPr>
+              <w:rPr>
+                <w:rFonts w:ascii="Times New Roman" w:eastAsia="Times New Roman" w:hAnsi="Times New Roman" w:cs="Times New Roman"/>
+              </w:rPr>
+            </w:pPr>
+            <w:r>
+              <w:rPr>
+                <w:rFonts w:ascii="Times New Roman" w:eastAsia="Times New Roman" w:hAnsi="Times New Roman" w:cs="Times New Roman"/>
+                <w:color w:val="000000"/>
+              </w:rPr>
+              <w:t>Create GitHub repository with name 3354-teamName</w:t>
+            </w:r>
+          </w:p>
+        </w:tc>
+        <w:tc>
+          <w:tcPr>
+            <w:tcW w:w="7100" w:type="dxa"/>
+            <w:tcBorders>
+              <w:top w:val="single" w:sz="8" w:space="0" w:color="000000"/>
+              <w:left w:val="single" w:sz="8" w:space="0" w:color="000000"/>
+              <w:bottom w:val="single" w:sz="8" w:space="0" w:color="000000"/>
+              <w:right w:val="single" w:sz="8" w:space="0" w:color="000000"/>
+            </w:tcBorders>
+            <w:tcMar>
+              <w:top w:w="100" w:type="dxa"/>
+              <w:left w:w="100" w:type="dxa"/>
+              <w:bottom w:w="100" w:type="dxa"/>
+              <w:right w:w="100" w:type="dxa"/>
+            </w:tcMar>
+            <w:hideMark/>
+          </w:tcPr>
+          <w:p>
+            <w:pPr>
+              <w:rPr>
+                <w:rFonts w:ascii="Times New Roman" w:eastAsia="Times New Roman" w:hAnsi="Times New Roman" w:cs="Times New Roman"/>
+              </w:rPr>
+            </w:pPr>
+            <w:r>
+              <w:rPr>
+                <w:rFonts w:ascii="Times New Roman" w:eastAsia="Times New Roman" w:hAnsi="Times New Roman" w:cs="Times New Roman"/>
+                <w:color w:val="000000"/>
+              </w:rPr>
+              <w:t>Done</w:t>
+            </w:r>
+          </w:p>
+        </w:tc>
+      </w:tr>
+      <w:tr>
+        <w:tc>
+          <w:tcPr>
+            <w:tcW w:w="2240" w:type="dxa"/>
+            <w:tcBorders>
+              <w:top w:val="single" w:sz="8" w:space="0" w:color="000000"/>
+              <w:left w:val="single" w:sz="8" w:space="0" w:color="000000"/>
+              <w:bottom w:val="single" w:sz="8" w:space="0" w:color="000000"/>
+              <w:right w:val="single" w:sz="8" w:space="0" w:color="000000"/>
+            </w:tcBorders>
+            <w:tcMar>
+              <w:top w:w="100" w:type="dxa"/>
+              <w:left w:w="100" w:type="dxa"/>
+              <w:bottom w:w="100" w:type="dxa"/>
+              <w:right w:w="100" w:type="dxa"/>
+            </w:tcMar>
+            <w:hideMark/>
+          </w:tcPr>
+          <w:p>
+            <w:pPr>
+              <w:rPr>
+                <w:rFonts w:ascii="Times New Roman" w:eastAsia="Times New Roman" w:hAnsi="Times New Roman" w:cs="Times New Roman"/>
+              </w:rPr>
+            </w:pPr>
+            <w:r>
+              <w:rPr>
+                <w:rFonts w:ascii="Times New Roman" w:eastAsia="Times New Roman" w:hAnsi="Times New Roman" w:cs="Times New Roman"/>
+                <w:color w:val="000000"/>
+              </w:rPr>
+              <w:t>Add all team members and the TA collaborators</w:t>
+            </w:r>
+          </w:p>
+        </w:tc>
+        <w:tc>
+          <w:tcPr>
+            <w:tcW w:w="7100" w:type="dxa"/>
+            <w:tcBorders>
+              <w:top w:val="single" w:sz="8" w:space="0" w:color="000000"/>
+              <w:left w:val="single" w:sz="8" w:space="0" w:color="000000"/>
+              <w:bottom w:val="single" w:sz="8" w:space="0" w:color="000000"/>
+              <w:right w:val="single" w:sz="8" w:space="0" w:color="000000"/>
+            </w:tcBorders>
+            <w:tcMar>
+              <w:top w:w="100" w:type="dxa"/>
+              <w:left w:w="100" w:type="dxa"/>
+              <w:bottom w:w="100" w:type="dxa"/>
+              <w:right w:w="100" w:type="dxa"/>
+            </w:tcMar>
+            <w:hideMark/>
+          </w:tcPr>
+          <w:p>
+            <w:pPr>
+              <w:shd w:val="clear" w:color="auto" w:fill="FFFFFF"/>
+              <w:rPr>
+                <w:rFonts w:ascii="Times New Roman" w:eastAsia="Times New Roman" w:hAnsi="Times New Roman" w:cs="Times New Roman"/>
+              </w:rPr>
+            </w:pPr>
+            <w:r>
+              <w:rPr>
+                <w:rFonts w:ascii="Times New Roman" w:eastAsia="Times New Roman" w:hAnsi="Times New Roman" w:cs="Times New Roman"/>
+                <w:color w:val="000000"/>
+                <w:shd w:val="clear" w:color="auto" w:fill="FFFFFF"/>
+              </w:rPr>
+              <w:t>Done (Invited TA, pending accept)</w:t>
+            </w:r>
+          </w:p>
+        </w:tc>
+      </w:tr>
+      <w:tr>
+        <w:tc>
+          <w:tcPr>
+            <w:tcW w:w="2240" w:type="dxa"/>
+            <w:tcBorders>
+              <w:top w:val="single" w:sz="8" w:space="0" w:color="000000"/>
+              <w:left w:val="single" w:sz="8" w:space="0" w:color="000000"/>
+              <w:bottom w:val="single" w:sz="8" w:space="0" w:color="000000"/>
+              <w:right w:val="single" w:sz="8" w:space="0" w:color="000000"/>
+            </w:tcBorders>
+            <w:tcMar>
+              <w:top w:w="100" w:type="dxa"/>
+              <w:left w:w="100" w:type="dxa"/>
+              <w:bottom w:w="100" w:type="dxa"/>
+              <w:right w:w="100" w:type="dxa"/>
+            </w:tcMar>
+            <w:hideMark/>
+          </w:tcPr>
+          <w:p>
+            <w:pPr>
+              <w:rPr>
+                <w:rFonts w:ascii="Times New Roman" w:eastAsia="Times New Roman" w:hAnsi="Times New Roman" w:cs="Times New Roman"/>
+              </w:rPr>
+            </w:pPr>
+            <w:r>
+              <w:rPr>
+                <w:rFonts w:ascii="Times New Roman" w:eastAsia="Times New Roman" w:hAnsi="Times New Roman" w:cs="Times New Roman"/>
+                <w:color w:val="000000"/>
+              </w:rPr>
+              <w:t>Make the first commit to the repository with README</w:t>
+            </w:r>
+          </w:p>
+        </w:tc>
+        <w:tc>
+          <w:tcPr>
+            <w:tcW w:w="7100" w:type="dxa"/>
+            <w:tcBorders>
+              <w:top w:val="single" w:sz="8" w:space="0" w:color="000000"/>
+              <w:left w:val="single" w:sz="8" w:space="0" w:color="000000"/>
+              <w:bottom w:val="single" w:sz="8" w:space="0" w:color="000000"/>
+              <w:right w:val="single" w:sz="8" w:space="0" w:color="000000"/>
+            </w:tcBorders>
+            <w:tcMar>
+              <w:top w:w="100" w:type="dxa"/>
+              <w:left w:w="100" w:type="dxa"/>
+              <w:bottom w:w="100" w:type="dxa"/>
+              <w:right w:w="100" w:type="dxa"/>
+            </w:tcMar>
+            <w:hideMark/>
+          </w:tcPr>
+          <w:p>
+            <w:pPr>
+              <w:shd w:val="clear" w:color="auto" w:fill="FFFFFF"/>
+              <w:rPr>
+                <w:rFonts w:ascii="Times New Roman" w:eastAsia="Times New Roman" w:hAnsi="Times New Roman" w:cs="Times New Roman"/>
+              </w:rPr>
+            </w:pPr>
+            <w:r>
+              <w:rPr>
+                <w:rFonts w:ascii="Times New Roman" w:eastAsia="Times New Roman" w:hAnsi="Times New Roman" w:cs="Times New Roman"/>
+                <w:color w:val="000000"/>
+                <w:shd w:val="clear" w:color="auto" w:fill="FFFFFF"/>
+              </w:rPr>
+              <w:t>Done (Chloe)</w:t>
+            </w:r>
+          </w:p>
+        </w:tc>
+      </w:tr>
+      <w:tr>
+        <w:tc>
+          <w:tcPr>
+            <w:tcW w:w="2240" w:type="dxa"/>
+            <w:tcBorders>
+              <w:top w:val="single" w:sz="8" w:space="0" w:color="000000"/>
+              <w:left w:val="single" w:sz="8" w:space="0" w:color="000000"/>
+              <w:bottom w:val="single" w:sz="8" w:space="0" w:color="000000"/>
+              <w:right w:val="single" w:sz="8" w:space="0" w:color="000000"/>
+            </w:tcBorders>
+            <w:tcMar>
+              <w:top w:w="100" w:type="dxa"/>
+              <w:left w:w="100" w:type="dxa"/>
+              <w:bottom w:w="100" w:type="dxa"/>
+              <w:right w:w="100" w:type="dxa"/>
+            </w:tcMar>
+            <w:hideMark/>
+          </w:tcPr>
+          <w:p>
+            <w:pPr>
+              <w:rPr>
+                <w:rFonts w:ascii="Times New Roman" w:eastAsia="Times New Roman" w:hAnsi="Times New Roman" w:cs="Times New Roman"/>
+              </w:rPr>
+            </w:pPr>
+            <w:r>
+              <w:rPr>
+                <w:rFonts w:ascii="Times New Roman" w:eastAsia="Times New Roman" w:hAnsi="Times New Roman" w:cs="Times New Roman"/>
+                <w:color w:val="000000"/>
+              </w:rPr>
+              <w:t xml:space="preserve">Make another commit including a </w:t>
+            </w:r>
+            <w:r>
+              <w:rPr>
+                <w:rFonts w:ascii="Times New Roman" w:eastAsia="Times New Roman" w:hAnsi="Times New Roman" w:cs="Times New Roman"/>
+                <w:color w:val="000000"/>
+              </w:rPr>
+              <w:lastRenderedPageBreak/>
+              <w:t>pdf/txt/doc file named “</w:t>
+            </w:r>
+            <w:proofErr w:type="spellStart"/>
+            <w:r>
+              <w:rPr>
+                <w:rFonts w:ascii="Times New Roman" w:eastAsia="Times New Roman" w:hAnsi="Times New Roman" w:cs="Times New Roman"/>
+                <w:color w:val="000000"/>
+              </w:rPr>
+              <w:t>project_scope</w:t>
+            </w:r>
+            <w:proofErr w:type="spellEnd"/>
+            <w:r>
+              <w:rPr>
+                <w:rFonts w:ascii="Times New Roman" w:eastAsia="Times New Roman" w:hAnsi="Times New Roman" w:cs="Times New Roman"/>
+                <w:color w:val="000000"/>
+              </w:rPr>
+              <w:t>”. Need to discuss what needs to be added in here.</w:t>
+            </w:r>
+          </w:p>
+        </w:tc>
+        <w:tc>
+          <w:tcPr>
+            <w:tcW w:w="7100" w:type="dxa"/>
+            <w:tcBorders>
+              <w:top w:val="single" w:sz="8" w:space="0" w:color="000000"/>
+              <w:left w:val="single" w:sz="8" w:space="0" w:color="000000"/>
+              <w:bottom w:val="single" w:sz="8" w:space="0" w:color="000000"/>
+              <w:right w:val="single" w:sz="8" w:space="0" w:color="000000"/>
+            </w:tcBorders>
+            <w:tcMar>
+              <w:top w:w="100" w:type="dxa"/>
+              <w:left w:w="100" w:type="dxa"/>
+              <w:bottom w:w="100" w:type="dxa"/>
+              <w:right w:w="100" w:type="dxa"/>
+            </w:tcMar>
+            <w:hideMark/>
+          </w:tcPr>
+          <w:p>
+            <w:pPr>
+              <w:shd w:val="clear" w:color="auto" w:fill="FFFFFF"/>
+              <w:rPr>
+                <w:rFonts w:ascii="Times New Roman" w:eastAsia="Times New Roman" w:hAnsi="Times New Roman" w:cs="Times New Roman"/>
+              </w:rPr>
+            </w:pPr>
+            <w:r>
+              <w:rPr>
+                <w:rFonts w:ascii="Times New Roman" w:eastAsia="Times New Roman" w:hAnsi="Times New Roman" w:cs="Times New Roman"/>
+                <w:color w:val="000000"/>
+                <w:shd w:val="clear" w:color="auto" w:fill="FFFFFF"/>
+              </w:rPr>
+              <w:lastRenderedPageBreak/>
+              <w:t>TO DO: Dang</w:t>
+            </w:r>
+          </w:p>
+        </w:tc>
+      </w:tr>
+      <w:tr>
+        <w:tc>
+          <w:tcPr>
+            <w:tcW w:w="2240" w:type="dxa"/>
+            <w:tcBorders>
+              <w:top w:val="single" w:sz="8" w:space="0" w:color="000000"/>
+              <w:left w:val="single" w:sz="8" w:space="0" w:color="000000"/>
+              <w:bottom w:val="single" w:sz="8" w:space="0" w:color="000000"/>
+              <w:right w:val="single" w:sz="8" w:space="0" w:color="000000"/>
+            </w:tcBorders>
+            <w:tcMar>
+              <w:top w:w="100" w:type="dxa"/>
+              <w:left w:w="100" w:type="dxa"/>
+              <w:bottom w:w="100" w:type="dxa"/>
+              <w:right w:w="100" w:type="dxa"/>
+            </w:tcMar>
+            <w:hideMark/>
+          </w:tcPr>
+          <w:p>
+            <w:pPr>
+              <w:rPr>
+                <w:rFonts w:ascii="Times New Roman" w:eastAsia="Times New Roman" w:hAnsi="Times New Roman" w:cs="Times New Roman"/>
+              </w:rPr>
+            </w:pPr>
+            <w:r>
+              <w:rPr>
+                <w:rFonts w:ascii="Times New Roman" w:eastAsia="Times New Roman" w:hAnsi="Times New Roman" w:cs="Times New Roman"/>
+                <w:color w:val="000000"/>
+              </w:rPr>
+              <w:t>Keep all project related files in your repository.</w:t>
+            </w:r>
+          </w:p>
+        </w:tc>
+        <w:tc>
+          <w:tcPr>
+            <w:tcW w:w="7100" w:type="dxa"/>
+            <w:tcBorders>
+              <w:top w:val="single" w:sz="8" w:space="0" w:color="000000"/>
+              <w:left w:val="single" w:sz="8" w:space="0" w:color="000000"/>
+              <w:bottom w:val="single" w:sz="8" w:space="0" w:color="000000"/>
+              <w:right w:val="single" w:sz="8" w:space="0" w:color="000000"/>
+            </w:tcBorders>
+            <w:tcMar>
+              <w:top w:w="100" w:type="dxa"/>
+              <w:left w:w="100" w:type="dxa"/>
+              <w:bottom w:w="100" w:type="dxa"/>
+              <w:right w:w="100" w:type="dxa"/>
+            </w:tcMar>
+            <w:hideMark/>
+          </w:tcPr>
+          <w:p>
+            <w:pPr>
+              <w:shd w:val="clear" w:color="auto" w:fill="FFFFFF"/>
+              <w:rPr>
+                <w:rFonts w:ascii="Times New Roman" w:eastAsia="Times New Roman" w:hAnsi="Times New Roman" w:cs="Times New Roman"/>
+              </w:rPr>
+            </w:pPr>
+            <w:r>
+              <w:rPr>
+                <w:rFonts w:ascii="Times New Roman" w:eastAsia="Times New Roman" w:hAnsi="Times New Roman" w:cs="Times New Roman"/>
+                <w:color w:val="000000"/>
+                <w:shd w:val="clear" w:color="auto" w:fill="FFFFFF"/>
+              </w:rPr>
+              <w:t>Pending</w:t>
+            </w:r>
+          </w:p>
+        </w:tc>
+      </w:tr>
+    </w:tbl>
+    <w:p>
+      <w:pPr>
+        <w:rPr>
+          <w:rFonts w:ascii="Times New Roman" w:eastAsia="Times New Roman" w:hAnsi="Times New Roman" w:cs="Times New Roman"/>
+        </w:rPr>
+      </w:pPr>
+    </w:p>
+    <w:p>
+      <w:pPr>
+        <w:rPr>
+          <w:rFonts w:ascii="Times New Roman" w:hAnsi="Times New Roman" w:cs="Times New Roman"/>
+        </w:rPr>
+      </w:pPr>
+    </w:p>
     <w:sectPr>
       <w:pgSz w:w="12240" w:h="15840"/>
       <w:pgMar w:top="1440" w:right="1440" w:bottom="1440" w:left="1440" w:header="720" w:footer="720" w:gutter="0"/>
@@ -11,6 +1275,250 @@
     </w:sectPr>
   </w:body>
 </w:document>
+</file>
+
+<file path=word/numbering.xml><?xml version="1.0" encoding="utf-8"?>
+<w:numbering xmlns:wpc="http://schemas.microsoft.com/office/word/2010/wordprocessingCanvas" xmlns:cx="http://schemas.microsoft.com/office/drawing/2014/chartex" xmlns:cx1="http://schemas.microsoft.com/office/drawing/2015/9/8/chartex" xmlns:cx2="http://schemas.microsoft.com/office/drawing/2015/10/21/chartex" xmlns:cx3="http://schemas.microsoft.com/office/drawing/2016/5/9/chartex" xmlns:cx4="http://schemas.microsoft.com/office/drawing/2016/5/10/chartex" xmlns:cx5="http://schemas.microsoft.com/office/drawing/2016/5/11/chartex" xmlns:cx6="http://schemas.microsoft.com/office/drawing/2016/5/12/chartex" xmlns:cx7="http://schemas.microsoft.com/office/drawing/2016/5/13/chartex" xmlns:cx8="http://schemas.microsoft.com/office/drawing/2016/5/14/chartex" xmlns:mc="http://schemas.openxmlformats.org/markup-compatibility/2006" xmlns:aink="http://schemas.microsoft.com/office/drawing/2016/ink" xmlns:am3d="http://schemas.microsoft.com/office/drawing/2017/model3d" xmlns:o="urn:schemas-microsoft-com:office:office" xmlns:oel="http://schemas.microsoft.com/office/2019/extlst" xmlns:r="http://schemas.openxmlformats.org/officeDocument/2006/relationships" xmlns:m="http://schemas.openxmlformats.org/officeDocument/2006/math" xmlns:v="urn:schemas-microsoft-com:vml" xmlns:wp14="http://schemas.microsoft.com/office/word/2010/wordprocessingDrawing" xmlns:wp="http://schemas.openxmlformats.org/drawingml/2006/wordprocessingDrawing" xmlns:w10="urn:schemas-microsoft-com:office:word" xmlns:w="http://schemas.openxmlformats.org/wordprocessingml/2006/main" xmlns:w14="http://schemas.microsoft.com/office/word/2010/wordml" xmlns:w15="http://schemas.microsoft.com/office/word/2012/wordml" xmlns:w16cex="http://schemas.microsoft.com/office/word/2018/wordml/cex" xmlns:w16cid="http://schemas.microsoft.com/office/word/2016/wordml/cid" xmlns:w16="http://schemas.microsoft.com/office/word/2018/wordml" xmlns:w16sdtdh="http://schemas.microsoft.com/office/word/2020/wordml/sdtdatahash" xmlns:w16se="http://schemas.microsoft.com/office/word/2015/wordml/symex" xmlns:wpg="http://schemas.microsoft.com/office/word/2010/wordprocessingGroup" xmlns:wpi="http://schemas.microsoft.com/office/word/2010/wordprocessingInk" xmlns:wne="http://schemas.microsoft.com/office/word/2006/wordml" xmlns:wps="http://schemas.microsoft.com/office/word/2010/wordprocessingShape" mc:Ignorable="w14 w15 w16se w16cid w16 w16cex w16sdtdh wp14">
+  <w:abstractNum w:abstractNumId="0" w15:restartNumberingAfterBreak="0">
+    <w:nsid w:val="3A230587"/>
+    <w:multiLevelType w:val="multilevel"/>
+    <w:tmpl w:val="7E284504"/>
+    <w:lvl w:ilvl="0">
+      <w:start w:val="1"/>
+      <w:numFmt w:val="decimal"/>
+      <w:lvlText w:val="%1."/>
+      <w:lvlJc w:val="left"/>
+      <w:pPr>
+        <w:tabs>
+          <w:tab w:val="num" w:pos="720"/>
+        </w:tabs>
+        <w:ind w:left="720" w:hanging="360"/>
+      </w:pPr>
+    </w:lvl>
+    <w:lvl w:ilvl="1" w:tentative="1">
+      <w:start w:val="1"/>
+      <w:numFmt w:val="decimal"/>
+      <w:lvlText w:val="%2."/>
+      <w:lvlJc w:val="left"/>
+      <w:pPr>
+        <w:tabs>
+          <w:tab w:val="num" w:pos="1440"/>
+        </w:tabs>
+        <w:ind w:left="1440" w:hanging="360"/>
+      </w:pPr>
+    </w:lvl>
+    <w:lvl w:ilvl="2" w:tentative="1">
+      <w:start w:val="1"/>
+      <w:numFmt w:val="decimal"/>
+      <w:lvlText w:val="%3."/>
+      <w:lvlJc w:val="left"/>
+      <w:pPr>
+        <w:tabs>
+          <w:tab w:val="num" w:pos="2160"/>
+        </w:tabs>
+        <w:ind w:left="2160" w:hanging="360"/>
+      </w:pPr>
+    </w:lvl>
+    <w:lvl w:ilvl="3" w:tentative="1">
+      <w:start w:val="1"/>
+      <w:numFmt w:val="decimal"/>
+      <w:lvlText w:val="%4."/>
+      <w:lvlJc w:val="left"/>
+      <w:pPr>
+        <w:tabs>
+          <w:tab w:val="num" w:pos="2880"/>
+        </w:tabs>
+        <w:ind w:left="2880" w:hanging="360"/>
+      </w:pPr>
+    </w:lvl>
+    <w:lvl w:ilvl="4" w:tentative="1">
+      <w:start w:val="1"/>
+      <w:numFmt w:val="decimal"/>
+      <w:lvlText w:val="%5."/>
+      <w:lvlJc w:val="left"/>
+      <w:pPr>
+        <w:tabs>
+          <w:tab w:val="num" w:pos="3600"/>
+        </w:tabs>
+        <w:ind w:left="3600" w:hanging="360"/>
+      </w:pPr>
+    </w:lvl>
+    <w:lvl w:ilvl="5" w:tentative="1">
+      <w:start w:val="1"/>
+      <w:numFmt w:val="decimal"/>
+      <w:lvlText w:val="%6."/>
+      <w:lvlJc w:val="left"/>
+      <w:pPr>
+        <w:tabs>
+          <w:tab w:val="num" w:pos="4320"/>
+        </w:tabs>
+        <w:ind w:left="4320" w:hanging="360"/>
+      </w:pPr>
+    </w:lvl>
+    <w:lvl w:ilvl="6" w:tentative="1">
+      <w:start w:val="1"/>
+      <w:numFmt w:val="decimal"/>
+      <w:lvlText w:val="%7."/>
+      <w:lvlJc w:val="left"/>
+      <w:pPr>
+        <w:tabs>
+          <w:tab w:val="num" w:pos="5040"/>
+        </w:tabs>
+        <w:ind w:left="5040" w:hanging="360"/>
+      </w:pPr>
+    </w:lvl>
+    <w:lvl w:ilvl="7" w:tentative="1">
+      <w:start w:val="1"/>
+      <w:numFmt w:val="decimal"/>
+      <w:lvlText w:val="%8."/>
+      <w:lvlJc w:val="left"/>
+      <w:pPr>
+        <w:tabs>
+          <w:tab w:val="num" w:pos="5760"/>
+        </w:tabs>
+        <w:ind w:left="5760" w:hanging="360"/>
+      </w:pPr>
+    </w:lvl>
+    <w:lvl w:ilvl="8" w:tentative="1">
+      <w:start w:val="1"/>
+      <w:numFmt w:val="decimal"/>
+      <w:lvlText w:val="%9."/>
+      <w:lvlJc w:val="left"/>
+      <w:pPr>
+        <w:tabs>
+          <w:tab w:val="num" w:pos="6480"/>
+        </w:tabs>
+        <w:ind w:left="6480" w:hanging="360"/>
+      </w:pPr>
+    </w:lvl>
+  </w:abstractNum>
+  <w:abstractNum w:abstractNumId="1" w15:restartNumberingAfterBreak="0">
+    <w:nsid w:val="5B506401"/>
+    <w:multiLevelType w:val="multilevel"/>
+    <w:tmpl w:val="827A27BE"/>
+    <w:lvl w:ilvl="0">
+      <w:start w:val="2"/>
+      <w:numFmt w:val="decimal"/>
+      <w:lvlText w:val="%1."/>
+      <w:lvlJc w:val="left"/>
+      <w:pPr>
+        <w:tabs>
+          <w:tab w:val="num" w:pos="720"/>
+        </w:tabs>
+        <w:ind w:left="720" w:hanging="360"/>
+      </w:pPr>
+    </w:lvl>
+    <w:lvl w:ilvl="1" w:tentative="1">
+      <w:start w:val="1"/>
+      <w:numFmt w:val="decimal"/>
+      <w:lvlText w:val="%2."/>
+      <w:lvlJc w:val="left"/>
+      <w:pPr>
+        <w:tabs>
+          <w:tab w:val="num" w:pos="1440"/>
+        </w:tabs>
+        <w:ind w:left="1440" w:hanging="360"/>
+      </w:pPr>
+    </w:lvl>
+    <w:lvl w:ilvl="2" w:tentative="1">
+      <w:start w:val="1"/>
+      <w:numFmt w:val="decimal"/>
+      <w:lvlText w:val="%3."/>
+      <w:lvlJc w:val="left"/>
+      <w:pPr>
+        <w:tabs>
+          <w:tab w:val="num" w:pos="2160"/>
+        </w:tabs>
+        <w:ind w:left="2160" w:hanging="360"/>
+      </w:pPr>
+    </w:lvl>
+    <w:lvl w:ilvl="3" w:tentative="1">
+      <w:start w:val="1"/>
+      <w:numFmt w:val="decimal"/>
+      <w:lvlText w:val="%4."/>
+      <w:lvlJc w:val="left"/>
+      <w:pPr>
+        <w:tabs>
+          <w:tab w:val="num" w:pos="2880"/>
+        </w:tabs>
+        <w:ind w:left="2880" w:hanging="360"/>
+      </w:pPr>
+    </w:lvl>
+    <w:lvl w:ilvl="4" w:tentative="1">
+      <w:start w:val="1"/>
+      <w:numFmt w:val="decimal"/>
+      <w:lvlText w:val="%5."/>
+      <w:lvlJc w:val="left"/>
+      <w:pPr>
+        <w:tabs>
+          <w:tab w:val="num" w:pos="3600"/>
+        </w:tabs>
+        <w:ind w:left="3600" w:hanging="360"/>
+      </w:pPr>
+    </w:lvl>
+    <w:lvl w:ilvl="5" w:tentative="1">
+      <w:start w:val="1"/>
+      <w:numFmt w:val="decimal"/>
+      <w:lvlText w:val="%6."/>
+      <w:lvlJc w:val="left"/>
+      <w:pPr>
+        <w:tabs>
+          <w:tab w:val="num" w:pos="4320"/>
+        </w:tabs>
+        <w:ind w:left="4320" w:hanging="360"/>
+      </w:pPr>
+    </w:lvl>
+    <w:lvl w:ilvl="6" w:tentative="1">
+      <w:start w:val="1"/>
+      <w:numFmt w:val="decimal"/>
+      <w:lvlText w:val="%7."/>
+      <w:lvlJc w:val="left"/>
+      <w:pPr>
+        <w:tabs>
+          <w:tab w:val="num" w:pos="5040"/>
+        </w:tabs>
+        <w:ind w:left="5040" w:hanging="360"/>
+      </w:pPr>
+    </w:lvl>
+    <w:lvl w:ilvl="7" w:tentative="1">
+      <w:start w:val="1"/>
+      <w:numFmt w:val="decimal"/>
+      <w:lvlText w:val="%8."/>
+      <w:lvlJc w:val="left"/>
+      <w:pPr>
+        <w:tabs>
+          <w:tab w:val="num" w:pos="5760"/>
+        </w:tabs>
+        <w:ind w:left="5760" w:hanging="360"/>
+      </w:pPr>
+    </w:lvl>
+    <w:lvl w:ilvl="8" w:tentative="1">
+      <w:start w:val="1"/>
+      <w:numFmt w:val="decimal"/>
+      <w:lvlText w:val="%9."/>
+      <w:lvlJc w:val="left"/>
+      <w:pPr>
+        <w:tabs>
+          <w:tab w:val="num" w:pos="6480"/>
+        </w:tabs>
+        <w:ind w:left="6480" w:hanging="360"/>
+      </w:pPr>
+    </w:lvl>
+  </w:abstractNum>
+  <w:num w:numId="1" w16cid:durableId="2008090789">
+    <w:abstractNumId w:val="0"/>
+  </w:num>
+  <w:num w:numId="2" w16cid:durableId="272519254">
+    <w:abstractNumId w:val="1"/>
+    <w:lvlOverride w:ilvl="0">
+      <w:lvl w:ilvl="0">
+        <w:numFmt w:val="decimal"/>
+        <w:lvlText w:val="%1."/>
+        <w:lvlJc w:val="left"/>
+      </w:lvl>
+    </w:lvlOverride>
+  </w:num>
+</w:numbering>
 </file>
 
 <file path=word/styles.xml><?xml version="1.0" encoding="utf-8"?>
@@ -435,6 +1943,20 @@
     <w:semiHidden/>
     <w:unhideWhenUsed/>
   </w:style>
+  <w:style w:type="paragraph" w:styleId="NormalWeb">
+    <w:name w:val="Normal (Web)"/>
+    <w:basedOn w:val="Normal"/>
+    <w:uiPriority w:val="99"/>
+    <w:semiHidden/>
+    <w:unhideWhenUsed/>
+    <w:rsid w:val="00E7062F"/>
+    <w:pPr>
+      <w:spacing w:before="100" w:beforeAutospacing="1" w:after="100" w:afterAutospacing="1"/>
+    </w:pPr>
+    <w:rPr>
+      <w:rFonts w:ascii="Times New Roman" w:eastAsia="Times New Roman" w:hAnsi="Times New Roman" w:cs="Times New Roman"/>
+    </w:rPr>
+  </w:style>
 </w:styles>
 </file>
 

</xml_diff>